<commit_message>
documentacion correccion para el lunes
</commit_message>
<xml_diff>
--- a/negocio/casos de uso del negocio/Descripcion de los casos de uso.docx
+++ b/negocio/casos de uso del negocio/Descripcion de los casos de uso.docx
@@ -1572,14 +1572,7 @@
                 <w:b/>
                 <w:sz w:val="24"/>
               </w:rPr>
-              <w:t>ID: CU-0</w:t>
-            </w:r>
-            <w:r>
-              <w:rPr>
-                <w:b/>
-                <w:sz w:val="24"/>
-              </w:rPr>
-              <w:t>4</w:t>
+              <w:t>ID: CU-04</w:t>
             </w:r>
           </w:p>
         </w:tc>
@@ -2543,10 +2536,7 @@
               <w:cnfStyle w:val="100000000000"/>
             </w:pPr>
             <w:r>
-              <w:t>Revisar</w:t>
-            </w:r>
-            <w:r>
-              <w:t xml:space="preserve"> U.C</w:t>
+              <w:t>Recibir horario</w:t>
             </w:r>
           </w:p>
         </w:tc>
@@ -2563,10 +2553,7 @@
               <w:t>ID: CU-</w:t>
             </w:r>
             <w:r>
-              <w:t>0</w:t>
-            </w:r>
-            <w:r>
-              <w:t>7</w:t>
+              <w:t>06</w:t>
             </w:r>
           </w:p>
         </w:tc>
@@ -2648,7 +2635,7 @@
               <w:rPr>
                 <w:b/>
               </w:rPr>
-              <w:t>El docente debate junto a la encargada de horarios la distribución de las U.C que le tocará impartir y así llegar en lo posible a un acuerdo que favorezca al docente.</w:t>
+              <w:t>El docente recibe el horario el cual se le fue enviado vía correo con todas las modificaciones realizadas y aprobado por el PNFI</w:t>
             </w:r>
           </w:p>
         </w:tc>
@@ -2689,7 +2676,7 @@
               <w:rPr>
                 <w:b/>
               </w:rPr>
-              <w:t>Enviar Comunicación</w:t>
+              <w:t xml:space="preserve">Revisión De U.C  </w:t>
             </w:r>
           </w:p>
         </w:tc>
@@ -2729,7 +2716,7 @@
               <w:rPr>
                 <w:b/>
               </w:rPr>
-              <w:t>Horario sin U.C</w:t>
+              <w:t>Horario modificado</w:t>
             </w:r>
           </w:p>
         </w:tc>
@@ -2766,12 +2753,6 @@
                 <w:b/>
               </w:rPr>
             </w:pPr>
-            <w:r>
-              <w:rPr>
-                <w:b/>
-              </w:rPr>
-              <w:t>Horario revisado y/o modificado.</w:t>
-            </w:r>
           </w:p>
         </w:tc>
       </w:tr>
@@ -2833,36 +2814,8 @@
               <w:spacing w:after="0" w:line="240" w:lineRule="auto"/>
             </w:pPr>
             <w:r>
-              <w:t>1. Revis</w:t>
-            </w:r>
-            <w:r>
-              <w:t xml:space="preserve">ar </w:t>
-            </w:r>
-            <w:r>
-              <w:t>su horario</w:t>
-            </w:r>
-          </w:p>
-          <w:p>
-            <w:pPr>
-              <w:spacing w:after="0" w:line="240" w:lineRule="auto"/>
-              <w:rPr>
-                <w:bCs w:val="0"/>
-              </w:rPr>
-            </w:pPr>
-            <w:r>
-              <w:t xml:space="preserve">2. </w:t>
-            </w:r>
-            <w:r>
-              <w:t>Solicitar</w:t>
-            </w:r>
-            <w:r>
-              <w:t xml:space="preserve"> modificaciones de ser necesario en la distribución de sus U.C.</w:t>
-            </w:r>
-          </w:p>
-          <w:p>
-            <w:pPr>
-              <w:spacing w:after="0" w:line="240" w:lineRule="auto"/>
-            </w:pPr>
+              <w:t>Recibir horario</w:t>
+            </w:r>
           </w:p>
         </w:tc>
         <w:tc>
@@ -2878,27 +2831,6 @@
                 <w:b/>
               </w:rPr>
             </w:pPr>
-            <w:r>
-              <w:rPr>
-                <w:b/>
-              </w:rPr>
-              <w:t>1. Certificar  las modificaciones establecidas</w:t>
-            </w:r>
-          </w:p>
-          <w:p>
-            <w:pPr>
-              <w:spacing w:after="0" w:line="240" w:lineRule="auto"/>
-              <w:cnfStyle w:val="000000010000"/>
-              <w:rPr>
-                <w:b/>
-              </w:rPr>
-            </w:pPr>
-            <w:r>
-              <w:rPr>
-                <w:b/>
-              </w:rPr>
-              <w:t>2. Transcribir en físico  las nueva ubicación de horas para las diferentes U.C</w:t>
-            </w:r>
           </w:p>
         </w:tc>
       </w:tr>
@@ -2961,7 +2893,10 @@
               <w:cnfStyle w:val="100000000000"/>
             </w:pPr>
             <w:r>
-              <w:t>Recibir horario</w:t>
+              <w:t>Revisar</w:t>
+            </w:r>
+            <w:r>
+              <w:t xml:space="preserve"> U.C</w:t>
             </w:r>
           </w:p>
         </w:tc>
@@ -2978,7 +2913,10 @@
               <w:t>ID: CU-</w:t>
             </w:r>
             <w:r>
-              <w:t>06</w:t>
+              <w:t>0</w:t>
+            </w:r>
+            <w:r>
+              <w:t>7</w:t>
             </w:r>
           </w:p>
         </w:tc>
@@ -2998,11 +2936,7 @@
               <w:spacing w:after="0" w:line="240" w:lineRule="auto"/>
             </w:pPr>
             <w:r>
-              <w:lastRenderedPageBreak/>
-              <w:t>Actor</w:t>
-            </w:r>
-            <w:r>
-              <w:t>:</w:t>
+              <w:t>Actor:</w:t>
             </w:r>
           </w:p>
         </w:tc>
@@ -3064,7 +2998,14 @@
               <w:rPr>
                 <w:b/>
               </w:rPr>
-              <w:t>El docente recibe el horario el cual se le fue enviado vía correo con todas las modificaciones realizadas y aprobado por el PNFI</w:t>
+              <w:t xml:space="preserve">El docente debate junto a la encargada de horarios la distribución de las U.C que le tocará impartir y así llegar en lo </w:t>
+            </w:r>
+            <w:r>
+              <w:rPr>
+                <w:b/>
+              </w:rPr>
+              <w:lastRenderedPageBreak/>
+              <w:t>posible a un acuerdo que favorezca al docente.</w:t>
             </w:r>
           </w:p>
         </w:tc>
@@ -3084,6 +3025,7 @@
               <w:spacing w:after="0" w:line="240" w:lineRule="auto"/>
             </w:pPr>
             <w:r>
+              <w:lastRenderedPageBreak/>
               <w:t>Casos de uso Relacionados:</w:t>
             </w:r>
           </w:p>
@@ -3105,13 +3047,7 @@
               <w:rPr>
                 <w:b/>
               </w:rPr>
-              <w:t xml:space="preserve">Revisión De U.C </w:t>
-            </w:r>
-            <w:r>
-              <w:rPr>
-                <w:b/>
-              </w:rPr>
-              <w:t xml:space="preserve"> </w:t>
+              <w:t>Enviar Comunicación</w:t>
             </w:r>
           </w:p>
         </w:tc>
@@ -3151,7 +3087,7 @@
               <w:rPr>
                 <w:b/>
               </w:rPr>
-              <w:t>Horario modificado</w:t>
+              <w:t>Horario sin U.C</w:t>
             </w:r>
           </w:p>
         </w:tc>
@@ -3188,6 +3124,12 @@
                 <w:b/>
               </w:rPr>
             </w:pPr>
+            <w:r>
+              <w:rPr>
+                <w:b/>
+              </w:rPr>
+              <w:t>Horario revisado y/o modificado.</w:t>
+            </w:r>
           </w:p>
         </w:tc>
       </w:tr>
@@ -3207,10 +3149,7 @@
               <w:jc w:val="center"/>
             </w:pPr>
             <w:r>
-              <w:t>Acción del Actor</w:t>
-            </w:r>
-            <w:r>
-              <w:t>:</w:t>
+              <w:t>Acción del Actor:</w:t>
             </w:r>
           </w:p>
         </w:tc>
@@ -3252,8 +3191,36 @@
               <w:spacing w:after="0" w:line="240" w:lineRule="auto"/>
             </w:pPr>
             <w:r>
-              <w:t>Recibir horario</w:t>
-            </w:r>
+              <w:t>1. Revis</w:t>
+            </w:r>
+            <w:r>
+              <w:t xml:space="preserve">ar </w:t>
+            </w:r>
+            <w:r>
+              <w:t>su horario</w:t>
+            </w:r>
+          </w:p>
+          <w:p>
+            <w:pPr>
+              <w:spacing w:after="0" w:line="240" w:lineRule="auto"/>
+              <w:rPr>
+                <w:bCs w:val="0"/>
+              </w:rPr>
+            </w:pPr>
+            <w:r>
+              <w:t xml:space="preserve">2. </w:t>
+            </w:r>
+            <w:r>
+              <w:t>Solicitar</w:t>
+            </w:r>
+            <w:r>
+              <w:t xml:space="preserve"> modificaciones de ser necesario en la distribución de sus U.C.</w:t>
+            </w:r>
+          </w:p>
+          <w:p>
+            <w:pPr>
+              <w:spacing w:after="0" w:line="240" w:lineRule="auto"/>
+            </w:pPr>
           </w:p>
         </w:tc>
         <w:tc>
@@ -3269,6 +3236,27 @@
                 <w:b/>
               </w:rPr>
             </w:pPr>
+            <w:r>
+              <w:rPr>
+                <w:b/>
+              </w:rPr>
+              <w:t>1. Certificar  las modificaciones establecidas</w:t>
+            </w:r>
+          </w:p>
+          <w:p>
+            <w:pPr>
+              <w:spacing w:after="0" w:line="240" w:lineRule="auto"/>
+              <w:cnfStyle w:val="000000010000"/>
+              <w:rPr>
+                <w:b/>
+              </w:rPr>
+            </w:pPr>
+            <w:r>
+              <w:rPr>
+                <w:b/>
+              </w:rPr>
+              <w:t>2. Transcribir en físico  las nueva ubicación de horas para las diferentes U.C</w:t>
+            </w:r>
           </w:p>
         </w:tc>
       </w:tr>

</xml_diff>

<commit_message>
casos de uso con descripcion y diagramas del sistema
</commit_message>
<xml_diff>
--- a/negocio/casos de uso del negocio/Descripcion de los casos de uso.docx
+++ b/negocio/casos de uso del negocio/Descripcion de los casos de uso.docx
@@ -416,10 +416,7 @@
               <w:spacing w:after="0" w:line="240" w:lineRule="auto"/>
             </w:pPr>
             <w:r>
-              <w:t xml:space="preserve">Solicitar inicio del proceso de creación de horarios al jefe/a de departamento (PNF) , por medio de una </w:t>
-            </w:r>
-            <w:r>
-              <w:t>comunicación</w:t>
+              <w:t>Solicitar inicio del proceso de creación de horarios al jefe/a de departamento (PNF) , por medio de una comunicación</w:t>
             </w:r>
           </w:p>
         </w:tc>
@@ -464,6 +461,60 @@
             </w:r>
             <w:r>
               <w:t>comunicación</w:t>
+            </w:r>
+          </w:p>
+        </w:tc>
+      </w:tr>
+      <w:tr>
+        <w:tc>
+          <w:tcPr>
+            <w:tcW w:w="4376" w:type="dxa"/>
+            <w:gridSpan w:val="4"/>
+          </w:tcPr>
+          <w:p>
+            <w:pPr>
+              <w:spacing w:after="0" w:line="240" w:lineRule="auto"/>
+            </w:pPr>
+          </w:p>
+        </w:tc>
+        <w:tc>
+          <w:tcPr>
+            <w:tcW w:w="4344" w:type="dxa"/>
+            <w:gridSpan w:val="4"/>
+          </w:tcPr>
+          <w:p>
+            <w:pPr>
+              <w:spacing w:after="0" w:line="240" w:lineRule="auto"/>
+            </w:pPr>
+            <w:r>
+              <w:t xml:space="preserve">3.Inicia el proceso de creación de horarios </w:t>
+            </w:r>
+          </w:p>
+        </w:tc>
+      </w:tr>
+      <w:tr>
+        <w:tc>
+          <w:tcPr>
+            <w:tcW w:w="4376" w:type="dxa"/>
+            <w:gridSpan w:val="4"/>
+          </w:tcPr>
+          <w:p>
+            <w:pPr>
+              <w:spacing w:after="0" w:line="240" w:lineRule="auto"/>
+            </w:pPr>
+          </w:p>
+        </w:tc>
+        <w:tc>
+          <w:tcPr>
+            <w:tcW w:w="4344" w:type="dxa"/>
+            <w:gridSpan w:val="4"/>
+          </w:tcPr>
+          <w:p>
+            <w:pPr>
+              <w:spacing w:after="0" w:line="240" w:lineRule="auto"/>
+            </w:pPr>
+            <w:r>
+              <w:t>4.Notifica el inicio del proceso</w:t>
             </w:r>
           </w:p>
         </w:tc>
@@ -978,7 +1029,6 @@
               <w:rPr>
                 <w:b/>
               </w:rPr>
-              <w:lastRenderedPageBreak/>
               <w:t>Nombre C.U</w:t>
             </w:r>
             <w:r>
@@ -1122,7 +1172,22 @@
               <w:spacing w:after="0" w:line="240" w:lineRule="auto"/>
             </w:pPr>
             <w:r>
-              <w:t>Se recibe la comunicación enviada por el jefe del Control de Actividades Académica para dar inicio al proceso de asignación de horarios  tanto de  docentes como de  secciones.</w:t>
+              <w:t xml:space="preserve">Se </w:t>
+            </w:r>
+            <w:r>
+              <w:t>hacen llegar los horarios tanto al</w:t>
+            </w:r>
+            <w:r>
+              <w:t xml:space="preserve"> Coor</w:t>
+            </w:r>
+            <w:r>
+              <w:t xml:space="preserve">dinador de Organización Docente como al </w:t>
+            </w:r>
+            <w:r>
+              <w:t>Jefe del departamento</w:t>
+            </w:r>
+            <w:r>
+              <w:t xml:space="preserve"> PNFI. Para una profunda revisión para poder ser aprobados o aplicarle modificaciones</w:t>
             </w:r>
           </w:p>
         </w:tc>
@@ -1327,13 +1392,10 @@
               <w:t xml:space="preserve">1. </w:t>
             </w:r>
             <w:r>
-              <w:t>Aprobar o solicitar ca</w:t>
-            </w:r>
-            <w:r>
-              <w:t>mbios a los diferentes horarios</w:t>
-            </w:r>
-            <w:r>
-              <w:t>.</w:t>
+              <w:t xml:space="preserve">Revisar horarios </w:t>
+            </w:r>
+            <w:r>
+              <w:t>en busca de posibles modificaciones</w:t>
             </w:r>
           </w:p>
         </w:tc>
@@ -1360,10 +1422,19 @@
               <w:spacing w:after="0" w:line="240" w:lineRule="auto"/>
             </w:pPr>
             <w:r>
-              <w:t xml:space="preserve">2. </w:t>
-            </w:r>
-            <w:r>
-              <w:t>Enviar Horarios aprobados o con solicitud de modificación al departamento de informática.</w:t>
+              <w:t xml:space="preserve">2. Enviar </w:t>
+            </w:r>
+            <w:r>
+              <w:t>las correcciones</w:t>
+            </w:r>
+            <w:r>
+              <w:t xml:space="preserve"> </w:t>
+            </w:r>
+            <w:r>
+              <w:t>al encargado de los horarios en el PNF</w:t>
+            </w:r>
+            <w:r>
+              <w:t>.</w:t>
             </w:r>
           </w:p>
         </w:tc>
@@ -1407,7 +1478,7 @@
               <w:t>.</w:t>
             </w:r>
             <w:r>
-              <w:t xml:space="preserve"> Recibir los horarios revisados y aprobados por la Coordinación de Org. Docente</w:t>
+              <w:t xml:space="preserve"> Recibir los horarios revisados por la Coordinación de Org. Docente</w:t>
             </w:r>
             <w:r>
               <w:t xml:space="preserve"> y por el jefe del PNFI, </w:t>
@@ -1521,10 +1592,7 @@
               <w:t>CU-</w:t>
             </w:r>
             <w:r>
-              <w:t>0</w:t>
-            </w:r>
-            <w:r>
-              <w:t>4</w:t>
+              <w:t>04</w:t>
             </w:r>
           </w:p>
         </w:tc>
@@ -2013,10 +2081,7 @@
               <w:t>CU-</w:t>
             </w:r>
             <w:r>
-              <w:t>0</w:t>
-            </w:r>
-            <w:r>
-              <w:t>5</w:t>
+              <w:t>05</w:t>
             </w:r>
           </w:p>
         </w:tc>
@@ -2504,10 +2569,7 @@
               <w:t>CU-</w:t>
             </w:r>
             <w:r>
-              <w:t>0</w:t>
-            </w:r>
-            <w:r>
-              <w:t>6</w:t>
+              <w:t>06</w:t>
             </w:r>
           </w:p>
         </w:tc>
@@ -3020,10 +3082,7 @@
               <w:t>CU-</w:t>
             </w:r>
             <w:r>
-              <w:t>0</w:t>
-            </w:r>
-            <w:r>
-              <w:t>7</w:t>
+              <w:t>07</w:t>
             </w:r>
           </w:p>
         </w:tc>
@@ -3307,10 +3366,7 @@
               <w:t>R</w:t>
             </w:r>
             <w:r>
-              <w:t>ecibir</w:t>
-            </w:r>
-            <w:r>
-              <w:t xml:space="preserve"> </w:t>
+              <w:t xml:space="preserve">ecibir </w:t>
             </w:r>
             <w:r>
               <w:t>su horario</w:t>
@@ -4867,6 +4923,95 @@
     </w:lvl>
   </w:abstractNum>
   <w:abstractNum w:abstractNumId="11">
+    <w:nsid w:val="24C018FA"/>
+    <w:multiLevelType w:val="hybridMultilevel"/>
+    <w:tmpl w:val="627217B0"/>
+    <w:lvl w:ilvl="0" w:tplc="0C0A000F">
+      <w:start w:val="3"/>
+      <w:numFmt w:val="decimal"/>
+      <w:lvlText w:val="%1."/>
+      <w:lvlJc w:val="left"/>
+      <w:pPr>
+        <w:ind w:left="720" w:hanging="360"/>
+      </w:pPr>
+      <w:rPr>
+        <w:rFonts w:hint="default"/>
+      </w:rPr>
+    </w:lvl>
+    <w:lvl w:ilvl="1" w:tplc="0C0A0019" w:tentative="1">
+      <w:start w:val="1"/>
+      <w:numFmt w:val="lowerLetter"/>
+      <w:lvlText w:val="%2."/>
+      <w:lvlJc w:val="left"/>
+      <w:pPr>
+        <w:ind w:left="1440" w:hanging="360"/>
+      </w:pPr>
+    </w:lvl>
+    <w:lvl w:ilvl="2" w:tplc="0C0A001B" w:tentative="1">
+      <w:start w:val="1"/>
+      <w:numFmt w:val="lowerRoman"/>
+      <w:lvlText w:val="%3."/>
+      <w:lvlJc w:val="right"/>
+      <w:pPr>
+        <w:ind w:left="2160" w:hanging="180"/>
+      </w:pPr>
+    </w:lvl>
+    <w:lvl w:ilvl="3" w:tplc="0C0A000F" w:tentative="1">
+      <w:start w:val="1"/>
+      <w:numFmt w:val="decimal"/>
+      <w:lvlText w:val="%4."/>
+      <w:lvlJc w:val="left"/>
+      <w:pPr>
+        <w:ind w:left="2880" w:hanging="360"/>
+      </w:pPr>
+    </w:lvl>
+    <w:lvl w:ilvl="4" w:tplc="0C0A0019" w:tentative="1">
+      <w:start w:val="1"/>
+      <w:numFmt w:val="lowerLetter"/>
+      <w:lvlText w:val="%5."/>
+      <w:lvlJc w:val="left"/>
+      <w:pPr>
+        <w:ind w:left="3600" w:hanging="360"/>
+      </w:pPr>
+    </w:lvl>
+    <w:lvl w:ilvl="5" w:tplc="0C0A001B" w:tentative="1">
+      <w:start w:val="1"/>
+      <w:numFmt w:val="lowerRoman"/>
+      <w:lvlText w:val="%6."/>
+      <w:lvlJc w:val="right"/>
+      <w:pPr>
+        <w:ind w:left="4320" w:hanging="180"/>
+      </w:pPr>
+    </w:lvl>
+    <w:lvl w:ilvl="6" w:tplc="0C0A000F" w:tentative="1">
+      <w:start w:val="1"/>
+      <w:numFmt w:val="decimal"/>
+      <w:lvlText w:val="%7."/>
+      <w:lvlJc w:val="left"/>
+      <w:pPr>
+        <w:ind w:left="5040" w:hanging="360"/>
+      </w:pPr>
+    </w:lvl>
+    <w:lvl w:ilvl="7" w:tplc="0C0A0019" w:tentative="1">
+      <w:start w:val="1"/>
+      <w:numFmt w:val="lowerLetter"/>
+      <w:lvlText w:val="%8."/>
+      <w:lvlJc w:val="left"/>
+      <w:pPr>
+        <w:ind w:left="5760" w:hanging="360"/>
+      </w:pPr>
+    </w:lvl>
+    <w:lvl w:ilvl="8" w:tplc="0C0A001B" w:tentative="1">
+      <w:start w:val="1"/>
+      <w:numFmt w:val="lowerRoman"/>
+      <w:lvlText w:val="%9."/>
+      <w:lvlJc w:val="right"/>
+      <w:pPr>
+        <w:ind w:left="6480" w:hanging="180"/>
+      </w:pPr>
+    </w:lvl>
+  </w:abstractNum>
+  <w:abstractNum w:abstractNumId="12">
     <w:nsid w:val="29427EF7"/>
     <w:multiLevelType w:val="hybridMultilevel"/>
     <w:tmpl w:val="95A20BB8"/>
@@ -4955,7 +5100,7 @@
       </w:pPr>
     </w:lvl>
   </w:abstractNum>
-  <w:abstractNum w:abstractNumId="12">
+  <w:abstractNum w:abstractNumId="13">
     <w:nsid w:val="2FEC1E62"/>
     <w:multiLevelType w:val="hybridMultilevel"/>
     <w:tmpl w:val="1BC48A44"/>
@@ -5044,7 +5189,7 @@
       </w:pPr>
     </w:lvl>
   </w:abstractNum>
-  <w:abstractNum w:abstractNumId="13">
+  <w:abstractNum w:abstractNumId="14">
     <w:nsid w:val="30D34BE7"/>
     <w:multiLevelType w:val="hybridMultilevel"/>
     <w:tmpl w:val="4824EFD2"/>
@@ -5133,7 +5278,7 @@
       </w:pPr>
     </w:lvl>
   </w:abstractNum>
-  <w:abstractNum w:abstractNumId="14">
+  <w:abstractNum w:abstractNumId="15">
     <w:nsid w:val="362A33FB"/>
     <w:multiLevelType w:val="hybridMultilevel"/>
     <w:tmpl w:val="95A20BB8"/>
@@ -5222,7 +5367,7 @@
       </w:pPr>
     </w:lvl>
   </w:abstractNum>
-  <w:abstractNum w:abstractNumId="15">
+  <w:abstractNum w:abstractNumId="16">
     <w:nsid w:val="3A1F7022"/>
     <w:multiLevelType w:val="hybridMultilevel"/>
     <w:tmpl w:val="7FDEC738"/>
@@ -5311,7 +5456,7 @@
       </w:pPr>
     </w:lvl>
   </w:abstractNum>
-  <w:abstractNum w:abstractNumId="16">
+  <w:abstractNum w:abstractNumId="17">
     <w:nsid w:val="3C071DED"/>
     <w:multiLevelType w:val="hybridMultilevel"/>
     <w:tmpl w:val="3BB02D08"/>
@@ -5400,7 +5545,7 @@
       </w:pPr>
     </w:lvl>
   </w:abstractNum>
-  <w:abstractNum w:abstractNumId="17">
+  <w:abstractNum w:abstractNumId="18">
     <w:nsid w:val="3CA26221"/>
     <w:multiLevelType w:val="hybridMultilevel"/>
     <w:tmpl w:val="AC0247E4"/>
@@ -5489,7 +5634,7 @@
       </w:pPr>
     </w:lvl>
   </w:abstractNum>
-  <w:abstractNum w:abstractNumId="18">
+  <w:abstractNum w:abstractNumId="19">
     <w:nsid w:val="42044AEB"/>
     <w:multiLevelType w:val="hybridMultilevel"/>
     <w:tmpl w:val="3BB02D08"/>
@@ -5578,7 +5723,7 @@
       </w:pPr>
     </w:lvl>
   </w:abstractNum>
-  <w:abstractNum w:abstractNumId="19">
+  <w:abstractNum w:abstractNumId="20">
     <w:nsid w:val="422559E6"/>
     <w:multiLevelType w:val="hybridMultilevel"/>
     <w:tmpl w:val="95A20BB8"/>
@@ -5667,7 +5812,7 @@
       </w:pPr>
     </w:lvl>
   </w:abstractNum>
-  <w:abstractNum w:abstractNumId="20">
+  <w:abstractNum w:abstractNumId="21">
     <w:nsid w:val="42684600"/>
     <w:multiLevelType w:val="hybridMultilevel"/>
     <w:tmpl w:val="95A20BB8"/>
@@ -5756,7 +5901,7 @@
       </w:pPr>
     </w:lvl>
   </w:abstractNum>
-  <w:abstractNum w:abstractNumId="21">
+  <w:abstractNum w:abstractNumId="22">
     <w:nsid w:val="45F21830"/>
     <w:multiLevelType w:val="hybridMultilevel"/>
     <w:tmpl w:val="398ABDE0"/>
@@ -5845,7 +5990,7 @@
       </w:pPr>
     </w:lvl>
   </w:abstractNum>
-  <w:abstractNum w:abstractNumId="22">
+  <w:abstractNum w:abstractNumId="23">
     <w:nsid w:val="4E3D44F4"/>
     <w:multiLevelType w:val="hybridMultilevel"/>
     <w:tmpl w:val="0054E48A"/>
@@ -5934,7 +6079,7 @@
       </w:pPr>
     </w:lvl>
   </w:abstractNum>
-  <w:abstractNum w:abstractNumId="23">
+  <w:abstractNum w:abstractNumId="24">
     <w:nsid w:val="5104598E"/>
     <w:multiLevelType w:val="hybridMultilevel"/>
     <w:tmpl w:val="B65C715A"/>
@@ -6023,7 +6168,7 @@
       </w:pPr>
     </w:lvl>
   </w:abstractNum>
-  <w:abstractNum w:abstractNumId="24">
+  <w:abstractNum w:abstractNumId="25">
     <w:nsid w:val="54E3545E"/>
     <w:multiLevelType w:val="hybridMultilevel"/>
     <w:tmpl w:val="94505850"/>
@@ -6112,7 +6257,7 @@
       </w:pPr>
     </w:lvl>
   </w:abstractNum>
-  <w:abstractNum w:abstractNumId="25">
+  <w:abstractNum w:abstractNumId="26">
     <w:nsid w:val="57023A2F"/>
     <w:multiLevelType w:val="hybridMultilevel"/>
     <w:tmpl w:val="95A20BB8"/>
@@ -6201,7 +6346,7 @@
       </w:pPr>
     </w:lvl>
   </w:abstractNum>
-  <w:abstractNum w:abstractNumId="26">
+  <w:abstractNum w:abstractNumId="27">
     <w:nsid w:val="5A9B4294"/>
     <w:multiLevelType w:val="hybridMultilevel"/>
     <w:tmpl w:val="95A20BB8"/>
@@ -6290,7 +6435,7 @@
       </w:pPr>
     </w:lvl>
   </w:abstractNum>
-  <w:abstractNum w:abstractNumId="27">
+  <w:abstractNum w:abstractNumId="28">
     <w:nsid w:val="620C2E4B"/>
     <w:multiLevelType w:val="hybridMultilevel"/>
     <w:tmpl w:val="3BB02D08"/>
@@ -6379,7 +6524,7 @@
       </w:pPr>
     </w:lvl>
   </w:abstractNum>
-  <w:abstractNum w:abstractNumId="28">
+  <w:abstractNum w:abstractNumId="29">
     <w:nsid w:val="6D482144"/>
     <w:multiLevelType w:val="hybridMultilevel"/>
     <w:tmpl w:val="95A20BB8"/>
@@ -6468,7 +6613,7 @@
       </w:pPr>
     </w:lvl>
   </w:abstractNum>
-  <w:abstractNum w:abstractNumId="29">
+  <w:abstractNum w:abstractNumId="30">
     <w:nsid w:val="6DE82322"/>
     <w:multiLevelType w:val="hybridMultilevel"/>
     <w:tmpl w:val="95A20BB8"/>
@@ -6557,7 +6702,7 @@
       </w:pPr>
     </w:lvl>
   </w:abstractNum>
-  <w:abstractNum w:abstractNumId="30">
+  <w:abstractNum w:abstractNumId="31">
     <w:nsid w:val="6FFF5ABE"/>
     <w:multiLevelType w:val="hybridMultilevel"/>
     <w:tmpl w:val="B7CED1F2"/>
@@ -6646,7 +6791,7 @@
       </w:pPr>
     </w:lvl>
   </w:abstractNum>
-  <w:abstractNum w:abstractNumId="31">
+  <w:abstractNum w:abstractNumId="32">
     <w:nsid w:val="70E25315"/>
     <w:multiLevelType w:val="hybridMultilevel"/>
     <w:tmpl w:val="1BC48A44"/>
@@ -6735,7 +6880,7 @@
       </w:pPr>
     </w:lvl>
   </w:abstractNum>
-  <w:abstractNum w:abstractNumId="32">
+  <w:abstractNum w:abstractNumId="33">
     <w:nsid w:val="71563896"/>
     <w:multiLevelType w:val="hybridMultilevel"/>
     <w:tmpl w:val="95A20BB8"/>
@@ -6824,7 +6969,7 @@
       </w:pPr>
     </w:lvl>
   </w:abstractNum>
-  <w:abstractNum w:abstractNumId="33">
+  <w:abstractNum w:abstractNumId="34">
     <w:nsid w:val="742C1547"/>
     <w:multiLevelType w:val="hybridMultilevel"/>
     <w:tmpl w:val="D0D87070"/>
@@ -6913,7 +7058,7 @@
       </w:pPr>
     </w:lvl>
   </w:abstractNum>
-  <w:abstractNum w:abstractNumId="34">
+  <w:abstractNum w:abstractNumId="35">
     <w:nsid w:val="74B17133"/>
     <w:multiLevelType w:val="hybridMultilevel"/>
     <w:tmpl w:val="398ABDE0"/>
@@ -7002,7 +7147,7 @@
       </w:pPr>
     </w:lvl>
   </w:abstractNum>
-  <w:abstractNum w:abstractNumId="35">
+  <w:abstractNum w:abstractNumId="36">
     <w:nsid w:val="75F767C1"/>
     <w:multiLevelType w:val="hybridMultilevel"/>
     <w:tmpl w:val="1E40EC68"/>
@@ -7091,7 +7236,7 @@
       </w:pPr>
     </w:lvl>
   </w:abstractNum>
-  <w:abstractNum w:abstractNumId="36">
+  <w:abstractNum w:abstractNumId="37">
     <w:nsid w:val="7AA1481D"/>
     <w:multiLevelType w:val="hybridMultilevel"/>
     <w:tmpl w:val="95A20BB8"/>
@@ -7181,61 +7326,61 @@
     </w:lvl>
   </w:abstractNum>
   <w:num w:numId="1">
-    <w:abstractNumId w:val="15"/>
+    <w:abstractNumId w:val="16"/>
   </w:num>
   <w:num w:numId="2">
     <w:abstractNumId w:val="2"/>
   </w:num>
   <w:num w:numId="3">
-    <w:abstractNumId w:val="28"/>
+    <w:abstractNumId w:val="29"/>
   </w:num>
   <w:num w:numId="4">
-    <w:abstractNumId w:val="20"/>
+    <w:abstractNumId w:val="21"/>
   </w:num>
   <w:num w:numId="5">
-    <w:abstractNumId w:val="19"/>
+    <w:abstractNumId w:val="20"/>
   </w:num>
   <w:num w:numId="6">
     <w:abstractNumId w:val="6"/>
   </w:num>
   <w:num w:numId="7">
-    <w:abstractNumId w:val="25"/>
+    <w:abstractNumId w:val="26"/>
   </w:num>
   <w:num w:numId="8">
-    <w:abstractNumId w:val="26"/>
+    <w:abstractNumId w:val="27"/>
   </w:num>
   <w:num w:numId="9">
-    <w:abstractNumId w:val="32"/>
+    <w:abstractNumId w:val="33"/>
   </w:num>
   <w:num w:numId="10">
     <w:abstractNumId w:val="5"/>
   </w:num>
   <w:num w:numId="11">
-    <w:abstractNumId w:val="29"/>
+    <w:abstractNumId w:val="30"/>
   </w:num>
   <w:num w:numId="12">
-    <w:abstractNumId w:val="36"/>
+    <w:abstractNumId w:val="37"/>
   </w:num>
   <w:num w:numId="13">
-    <w:abstractNumId w:val="14"/>
+    <w:abstractNumId w:val="15"/>
   </w:num>
   <w:num w:numId="14">
-    <w:abstractNumId w:val="22"/>
+    <w:abstractNumId w:val="23"/>
   </w:num>
   <w:num w:numId="15">
-    <w:abstractNumId w:val="33"/>
+    <w:abstractNumId w:val="34"/>
   </w:num>
   <w:num w:numId="16">
-    <w:abstractNumId w:val="17"/>
+    <w:abstractNumId w:val="18"/>
   </w:num>
   <w:num w:numId="17">
-    <w:abstractNumId w:val="23"/>
+    <w:abstractNumId w:val="24"/>
   </w:num>
   <w:num w:numId="18">
     <w:abstractNumId w:val="1"/>
   </w:num>
   <w:num w:numId="19">
-    <w:abstractNumId w:val="11"/>
+    <w:abstractNumId w:val="12"/>
   </w:num>
   <w:num w:numId="20">
     <w:abstractNumId w:val="10"/>
@@ -7250,31 +7395,31 @@
     <w:abstractNumId w:val="4"/>
   </w:num>
   <w:num w:numId="24">
+    <w:abstractNumId w:val="36"/>
+  </w:num>
+  <w:num w:numId="25">
+    <w:abstractNumId w:val="31"/>
+  </w:num>
+  <w:num w:numId="26">
+    <w:abstractNumId w:val="22"/>
+  </w:num>
+  <w:num w:numId="27">
     <w:abstractNumId w:val="35"/>
   </w:num>
-  <w:num w:numId="25">
-    <w:abstractNumId w:val="30"/>
-  </w:num>
-  <w:num w:numId="26">
-    <w:abstractNumId w:val="21"/>
-  </w:num>
-  <w:num w:numId="27">
-    <w:abstractNumId w:val="34"/>
-  </w:num>
   <w:num w:numId="28">
-    <w:abstractNumId w:val="24"/>
+    <w:abstractNumId w:val="25"/>
   </w:num>
   <w:num w:numId="29">
-    <w:abstractNumId w:val="31"/>
+    <w:abstractNumId w:val="32"/>
   </w:num>
   <w:num w:numId="30">
-    <w:abstractNumId w:val="12"/>
+    <w:abstractNumId w:val="13"/>
   </w:num>
   <w:num w:numId="31">
     <w:abstractNumId w:val="7"/>
   </w:num>
   <w:num w:numId="32">
-    <w:abstractNumId w:val="13"/>
+    <w:abstractNumId w:val="14"/>
   </w:num>
   <w:num w:numId="33">
     <w:abstractNumId w:val="3"/>
@@ -7283,13 +7428,16 @@
     <w:abstractNumId w:val="8"/>
   </w:num>
   <w:num w:numId="35">
-    <w:abstractNumId w:val="18"/>
+    <w:abstractNumId w:val="19"/>
   </w:num>
   <w:num w:numId="36">
-    <w:abstractNumId w:val="27"/>
+    <w:abstractNumId w:val="28"/>
   </w:num>
   <w:num w:numId="37">
-    <w:abstractNumId w:val="16"/>
+    <w:abstractNumId w:val="17"/>
+  </w:num>
+  <w:num w:numId="38">
+    <w:abstractNumId w:val="11"/>
   </w:num>
 </w:numbering>
 </file>

</xml_diff>